<commit_message>
lab-6 minor report update + attempt to add 3rd equation
</commit_message>
<xml_diff>
--- a/lab-6/resources/Safronov-lab-6.docx
+++ b/lab-6/resources/Safronov-lab-6.docx
@@ -2363,14 +2363,14 @@
     <w:p>
       <w:pPr>
         <w:rPr>
-          <w:lang w:val="en-US" w:eastAsia="en-US"/>
+          <w:lang w:val="ru-RU" w:eastAsia="en-US"/>
         </w:rPr>
       </w:pPr>
     </w:p>
     <w:p>
       <w:pPr>
         <w:rPr>
-          <w:lang w:val="en-US" w:eastAsia="en-US"/>
+          <w:lang w:val="ru-RU" w:eastAsia="en-US"/>
         </w:rPr>
       </w:pPr>
     </w:p>
@@ -2455,6 +2455,83 @@
     </w:p>
     <w:p>
       <w:pPr>
+        <w:rPr>
+          <w:lang w:val="ru-RU" w:eastAsia="en-US"/>
+        </w:rPr>
+      </w:pPr>
+      <w:r>
+        <w:rPr>
+          <w:lang w:val="ru-RU" w:eastAsia="en-US"/>
+        </w:rPr>
+        <w:tab/>
+        <w:t>Пример 1</w:t>
+      </w:r>
+      <w:r>
+        <w:rPr>
+          <w:lang w:val="ru-RU" w:eastAsia="en-US"/>
+        </w:rPr>
+        <w:t xml:space="preserve">: </w:t>
+      </w:r>
+      <w:r>
+        <w:rPr>
+          <w:lang w:val="en-US" w:eastAsia="en-US"/>
+        </w:rPr>
+        <w:t>y</w:t>
+      </w:r>
+      <w:r>
+        <w:rPr>
+          <w:lang w:val="ru-RU" w:eastAsia="en-US"/>
+        </w:rPr>
+        <w:t xml:space="preserve">' = </w:t>
+      </w:r>
+      <w:r>
+        <w:rPr>
+          <w:lang w:val="en-US" w:eastAsia="en-US"/>
+        </w:rPr>
+        <w:t>y</w:t>
+      </w:r>
+      <w:r>
+        <w:rPr>
+          <w:lang w:val="ru-RU" w:eastAsia="en-US"/>
+        </w:rPr>
+        <w:t xml:space="preserve"> + (1+</w:t>
+      </w:r>
+      <w:proofErr w:type="gramStart"/>
+      <w:r>
+        <w:rPr>
+          <w:lang w:val="en-US" w:eastAsia="en-US"/>
+        </w:rPr>
+        <w:t>x</w:t>
+      </w:r>
+      <w:r>
+        <w:rPr>
+          <w:lang w:val="ru-RU" w:eastAsia="en-US"/>
+        </w:rPr>
+        <w:t>)*</w:t>
+      </w:r>
+      <w:proofErr w:type="gramEnd"/>
+      <w:r>
+        <w:rPr>
+          <w:lang w:val="en-US" w:eastAsia="en-US"/>
+        </w:rPr>
+        <w:t>y</w:t>
+      </w:r>
+      <w:r>
+        <w:rPr>
+          <w:lang w:val="ru-RU" w:eastAsia="en-US"/>
+        </w:rPr>
+        <w:t>^2</w:t>
+      </w:r>
+    </w:p>
+    <w:p>
+      <w:pPr>
+        <w:rPr>
+          <w:lang w:val="ru-RU" w:eastAsia="en-US"/>
+        </w:rPr>
+      </w:pPr>
+    </w:p>
+    <w:p>
+      <w:pPr>
         <w:ind w:firstLine="708"/>
         <w:rPr>
           <w:lang w:val="ru-RU" w:eastAsia="en-US"/>
@@ -2466,10 +2543,10 @@
           <w:lang w:val="ru-RU" w:eastAsia="en-US"/>
         </w:rPr>
         <w:drawing>
-          <wp:inline distT="0" distB="0" distL="0" distR="0" wp14:anchorId="42B624EE" wp14:editId="173B1AD6">
-            <wp:extent cx="6271591" cy="1997086"/>
-            <wp:effectExtent l="0" t="0" r="2540" b="0"/>
-            <wp:docPr id="13" name="Picture 13" descr="Chart, line chart&#10;&#10;Description automatically generated"/>
+          <wp:inline distT="0" distB="0" distL="0" distR="0" wp14:anchorId="71361C0A" wp14:editId="62B5E3B7">
+            <wp:extent cx="1879792" cy="1152939"/>
+            <wp:effectExtent l="0" t="0" r="0" b="3175"/>
+            <wp:docPr id="9" name="Picture 9" descr="Text&#10;&#10;Description automatically generated"/>
             <wp:cNvGraphicFramePr>
               <a:graphicFrameLocks xmlns:a="http://schemas.openxmlformats.org/drawingml/2006/main" noChangeAspect="1"/>
             </wp:cNvGraphicFramePr>
@@ -2477,11 +2554,11 @@
               <a:graphicData uri="http://schemas.openxmlformats.org/drawingml/2006/picture">
                 <pic:pic xmlns:pic="http://schemas.openxmlformats.org/drawingml/2006/picture">
                   <pic:nvPicPr>
-                    <pic:cNvPr id="13" name="Picture 13" descr="Chart, line chart&#10;&#10;Description automatically generated"/>
+                    <pic:cNvPr id="9" name="Picture 9" descr="Text&#10;&#10;Description automatically generated"/>
                     <pic:cNvPicPr/>
                   </pic:nvPicPr>
                   <pic:blipFill>
-                    <a:blip r:embed="rId15" cstate="print">
+                    <a:blip r:embed="rId15">
                       <a:extLst>
                         <a:ext uri="{28A0092B-C50C-407E-A947-70E740481C1C}">
                           <a14:useLocalDpi xmlns:a14="http://schemas.microsoft.com/office/drawing/2010/main" val="0"/>
@@ -2495,7 +2572,7 @@
                   <pic:spPr>
                     <a:xfrm>
                       <a:off x="0" y="0"/>
-                      <a:ext cx="6313699" cy="2010495"/>
+                      <a:ext cx="1894279" cy="1161824"/>
                     </a:xfrm>
                     <a:prstGeom prst="rect">
                       <a:avLst/>
@@ -2510,30 +2587,21 @@
     </w:p>
     <w:p>
       <w:pPr>
-        <w:rPr>
-          <w:b/>
-          <w:bCs/>
+        <w:ind w:firstLine="708"/>
+        <w:rPr>
           <w:lang w:val="ru-RU" w:eastAsia="en-US"/>
         </w:rPr>
       </w:pPr>
       <w:r>
         <w:rPr>
-          <w:lang w:val="ru-RU" w:eastAsia="en-US"/>
-        </w:rPr>
-        <w:tab/>
-      </w:r>
-      <w:r>
-        <w:rPr>
-          <w:b/>
-          <w:bCs/>
           <w:noProof/>
           <w:lang w:val="ru-RU" w:eastAsia="en-US"/>
         </w:rPr>
         <w:drawing>
-          <wp:inline distT="0" distB="0" distL="0" distR="0" wp14:anchorId="6392E2FB" wp14:editId="1A29A95A">
-            <wp:extent cx="3277334" cy="4273484"/>
+          <wp:inline distT="0" distB="0" distL="0" distR="0" wp14:anchorId="77E2BD30" wp14:editId="5080E295">
+            <wp:extent cx="2604052" cy="2530120"/>
             <wp:effectExtent l="0" t="0" r="0" b="0"/>
-            <wp:docPr id="15" name="Picture 15" descr="Table&#10;&#10;Description automatically generated"/>
+            <wp:docPr id="7" name="Picture 7" descr="Table&#10;&#10;Description automatically generated"/>
             <wp:cNvGraphicFramePr>
               <a:graphicFrameLocks xmlns:a="http://schemas.openxmlformats.org/drawingml/2006/main" noChangeAspect="1"/>
             </wp:cNvGraphicFramePr>
@@ -2541,11 +2609,11 @@
               <a:graphicData uri="http://schemas.openxmlformats.org/drawingml/2006/picture">
                 <pic:pic xmlns:pic="http://schemas.openxmlformats.org/drawingml/2006/picture">
                   <pic:nvPicPr>
-                    <pic:cNvPr id="15" name="Picture 15" descr="Table&#10;&#10;Description automatically generated"/>
+                    <pic:cNvPr id="7" name="Picture 7" descr="Table&#10;&#10;Description automatically generated"/>
                     <pic:cNvPicPr/>
                   </pic:nvPicPr>
                   <pic:blipFill>
-                    <a:blip r:embed="rId16">
+                    <a:blip r:embed="rId16" cstate="print">
                       <a:extLst>
                         <a:ext uri="{28A0092B-C50C-407E-A947-70E740481C1C}">
                           <a14:useLocalDpi xmlns:a14="http://schemas.microsoft.com/office/drawing/2010/main" val="0"/>
@@ -2559,7 +2627,7 @@
                   <pic:spPr>
                     <a:xfrm>
                       <a:off x="0" y="0"/>
-                      <a:ext cx="3340698" cy="4356108"/>
+                      <a:ext cx="2616215" cy="2541937"/>
                     </a:xfrm>
                     <a:prstGeom prst="rect">
                       <a:avLst/>
@@ -2573,16 +2641,14 @@
       </w:r>
       <w:r>
         <w:rPr>
-          <w:b/>
-          <w:bCs/>
           <w:noProof/>
           <w:lang w:val="ru-RU" w:eastAsia="en-US"/>
         </w:rPr>
         <w:drawing>
-          <wp:inline distT="0" distB="0" distL="0" distR="0" wp14:anchorId="537BF198" wp14:editId="58E13165">
-            <wp:extent cx="3165762" cy="4263887"/>
-            <wp:effectExtent l="0" t="0" r="0" b="3810"/>
-            <wp:docPr id="16" name="Picture 16" descr="Table&#10;&#10;Description automatically generated"/>
+          <wp:inline distT="0" distB="0" distL="0" distR="0" wp14:anchorId="59711CFF" wp14:editId="4212FD8E">
+            <wp:extent cx="7103110" cy="2214880"/>
+            <wp:effectExtent l="0" t="0" r="0" b="0"/>
+            <wp:docPr id="4" name="Picture 4" descr="Chart, line chart&#10;&#10;Description automatically generated"/>
             <wp:cNvGraphicFramePr>
               <a:graphicFrameLocks xmlns:a="http://schemas.openxmlformats.org/drawingml/2006/main" noChangeAspect="1"/>
             </wp:cNvGraphicFramePr>
@@ -2590,11 +2656,11 @@
               <a:graphicData uri="http://schemas.openxmlformats.org/drawingml/2006/picture">
                 <pic:pic xmlns:pic="http://schemas.openxmlformats.org/drawingml/2006/picture">
                   <pic:nvPicPr>
-                    <pic:cNvPr id="16" name="Picture 16" descr="Table&#10;&#10;Description automatically generated"/>
+                    <pic:cNvPr id="4" name="Picture 4" descr="Chart, line chart&#10;&#10;Description automatically generated"/>
                     <pic:cNvPicPr/>
                   </pic:nvPicPr>
                   <pic:blipFill>
-                    <a:blip r:embed="rId17">
+                    <a:blip r:embed="rId17" cstate="print">
                       <a:extLst>
                         <a:ext uri="{28A0092B-C50C-407E-A947-70E740481C1C}">
                           <a14:useLocalDpi xmlns:a14="http://schemas.microsoft.com/office/drawing/2010/main" val="0"/>
@@ -2608,7 +2674,7 @@
                   <pic:spPr>
                     <a:xfrm>
                       <a:off x="0" y="0"/>
-                      <a:ext cx="3218503" cy="4334922"/>
+                      <a:ext cx="7103110" cy="2214880"/>
                     </a:xfrm>
                     <a:prstGeom prst="rect">
                       <a:avLst/>
@@ -2623,6 +2689,281 @@
     </w:p>
     <w:p>
       <w:pPr>
+        <w:ind w:firstLine="708"/>
+        <w:rPr>
+          <w:lang w:val="en-US" w:eastAsia="en-US"/>
+        </w:rPr>
+      </w:pPr>
+      <w:r>
+        <w:rPr>
+          <w:lang w:val="ru-RU" w:eastAsia="en-US"/>
+        </w:rPr>
+        <w:t>Пример 2</w:t>
+      </w:r>
+      <w:r>
+        <w:rPr>
+          <w:lang w:val="en-US" w:eastAsia="en-US"/>
+        </w:rPr>
+        <w:t xml:space="preserve">: </w:t>
+      </w:r>
+      <w:r>
+        <w:rPr>
+          <w:lang w:val="en-US" w:eastAsia="en-US"/>
+        </w:rPr>
+        <w:t xml:space="preserve">y' = -y + (x + </w:t>
+      </w:r>
+      <w:proofErr w:type="gramStart"/>
+      <w:r>
+        <w:rPr>
+          <w:lang w:val="en-US" w:eastAsia="en-US"/>
+        </w:rPr>
+        <w:t>1)^</w:t>
+      </w:r>
+      <w:proofErr w:type="gramEnd"/>
+      <w:r>
+        <w:rPr>
+          <w:lang w:val="en-US" w:eastAsia="en-US"/>
+        </w:rPr>
+        <w:t>3</w:t>
+      </w:r>
+    </w:p>
+    <w:p>
+      <w:pPr>
+        <w:ind w:firstLine="708"/>
+        <w:rPr>
+          <w:lang w:val="ru-RU" w:eastAsia="en-US"/>
+        </w:rPr>
+      </w:pPr>
+    </w:p>
+    <w:p>
+      <w:pPr>
+        <w:rPr>
+          <w:lang w:val="ru-RU" w:eastAsia="en-US"/>
+        </w:rPr>
+      </w:pPr>
+      <w:r>
+        <w:rPr>
+          <w:lang w:val="ru-RU" w:eastAsia="en-US"/>
+        </w:rPr>
+        <w:tab/>
+      </w:r>
+    </w:p>
+    <w:p>
+      <w:pPr>
+        <w:ind w:firstLine="708"/>
+        <w:rPr>
+          <w:b/>
+          <w:bCs/>
+          <w:lang w:val="ru-RU" w:eastAsia="en-US"/>
+        </w:rPr>
+      </w:pPr>
+      <w:r>
+        <w:rPr>
+          <w:b/>
+          <w:bCs/>
+          <w:noProof/>
+          <w:lang w:val="ru-RU" w:eastAsia="en-US"/>
+        </w:rPr>
+        <w:drawing>
+          <wp:inline distT="0" distB="0" distL="0" distR="0" wp14:anchorId="6BA1BE1C" wp14:editId="09668CF0">
+            <wp:extent cx="1961670" cy="1242391"/>
+            <wp:effectExtent l="0" t="0" r="0" b="2540"/>
+            <wp:docPr id="10" name="Picture 10" descr="A picture containing text&#10;&#10;Description automatically generated"/>
+            <wp:cNvGraphicFramePr>
+              <a:graphicFrameLocks xmlns:a="http://schemas.openxmlformats.org/drawingml/2006/main" noChangeAspect="1"/>
+            </wp:cNvGraphicFramePr>
+            <a:graphic xmlns:a="http://schemas.openxmlformats.org/drawingml/2006/main">
+              <a:graphicData uri="http://schemas.openxmlformats.org/drawingml/2006/picture">
+                <pic:pic xmlns:pic="http://schemas.openxmlformats.org/drawingml/2006/picture">
+                  <pic:nvPicPr>
+                    <pic:cNvPr id="10" name="Picture 10" descr="A picture containing text&#10;&#10;Description automatically generated"/>
+                    <pic:cNvPicPr/>
+                  </pic:nvPicPr>
+                  <pic:blipFill>
+                    <a:blip r:embed="rId18">
+                      <a:extLst>
+                        <a:ext uri="{28A0092B-C50C-407E-A947-70E740481C1C}">
+                          <a14:useLocalDpi xmlns:a14="http://schemas.microsoft.com/office/drawing/2010/main" val="0"/>
+                        </a:ext>
+                      </a:extLst>
+                    </a:blip>
+                    <a:stretch>
+                      <a:fillRect/>
+                    </a:stretch>
+                  </pic:blipFill>
+                  <pic:spPr>
+                    <a:xfrm>
+                      <a:off x="0" y="0"/>
+                      <a:ext cx="1978651" cy="1253146"/>
+                    </a:xfrm>
+                    <a:prstGeom prst="rect">
+                      <a:avLst/>
+                    </a:prstGeom>
+                  </pic:spPr>
+                </pic:pic>
+              </a:graphicData>
+            </a:graphic>
+          </wp:inline>
+        </w:drawing>
+      </w:r>
+    </w:p>
+    <w:p>
+      <w:pPr>
+        <w:ind w:firstLine="708"/>
+        <w:rPr>
+          <w:b/>
+          <w:bCs/>
+          <w:lang w:val="ru-RU" w:eastAsia="en-US"/>
+        </w:rPr>
+      </w:pPr>
+      <w:r>
+        <w:rPr>
+          <w:b/>
+          <w:bCs/>
+          <w:noProof/>
+          <w:lang w:val="ru-RU" w:eastAsia="en-US"/>
+        </w:rPr>
+        <w:lastRenderedPageBreak/>
+        <w:drawing>
+          <wp:inline distT="0" distB="0" distL="0" distR="0" wp14:anchorId="6E8FECDE" wp14:editId="1A9F2A7E">
+            <wp:extent cx="7103110" cy="2270760"/>
+            <wp:effectExtent l="0" t="0" r="0" b="2540"/>
+            <wp:docPr id="14" name="Picture 14" descr="Chart, line chart&#10;&#10;Description automatically generated"/>
+            <wp:cNvGraphicFramePr>
+              <a:graphicFrameLocks xmlns:a="http://schemas.openxmlformats.org/drawingml/2006/main" noChangeAspect="1"/>
+            </wp:cNvGraphicFramePr>
+            <a:graphic xmlns:a="http://schemas.openxmlformats.org/drawingml/2006/main">
+              <a:graphicData uri="http://schemas.openxmlformats.org/drawingml/2006/picture">
+                <pic:pic xmlns:pic="http://schemas.openxmlformats.org/drawingml/2006/picture">
+                  <pic:nvPicPr>
+                    <pic:cNvPr id="14" name="Picture 14" descr="Chart, line chart&#10;&#10;Description automatically generated"/>
+                    <pic:cNvPicPr/>
+                  </pic:nvPicPr>
+                  <pic:blipFill>
+                    <a:blip r:embed="rId19" cstate="print">
+                      <a:extLst>
+                        <a:ext uri="{28A0092B-C50C-407E-A947-70E740481C1C}">
+                          <a14:useLocalDpi xmlns:a14="http://schemas.microsoft.com/office/drawing/2010/main" val="0"/>
+                        </a:ext>
+                      </a:extLst>
+                    </a:blip>
+                    <a:stretch>
+                      <a:fillRect/>
+                    </a:stretch>
+                  </pic:blipFill>
+                  <pic:spPr>
+                    <a:xfrm>
+                      <a:off x="0" y="0"/>
+                      <a:ext cx="7103110" cy="2270760"/>
+                    </a:xfrm>
+                    <a:prstGeom prst="rect">
+                      <a:avLst/>
+                    </a:prstGeom>
+                  </pic:spPr>
+                </pic:pic>
+              </a:graphicData>
+            </a:graphic>
+          </wp:inline>
+        </w:drawing>
+      </w:r>
+    </w:p>
+    <w:p>
+      <w:pPr>
+        <w:ind w:firstLine="708"/>
+        <w:rPr>
+          <w:b/>
+          <w:bCs/>
+          <w:lang w:val="ru-RU" w:eastAsia="en-US"/>
+        </w:rPr>
+      </w:pPr>
+      <w:r>
+        <w:rPr>
+          <w:b/>
+          <w:bCs/>
+          <w:noProof/>
+          <w:lang w:val="ru-RU" w:eastAsia="en-US"/>
+        </w:rPr>
+        <w:drawing>
+          <wp:inline distT="0" distB="0" distL="0" distR="0" wp14:anchorId="34ACDF10" wp14:editId="1DF2C4D5">
+            <wp:extent cx="3686275" cy="6380921"/>
+            <wp:effectExtent l="0" t="0" r="0" b="0"/>
+            <wp:docPr id="11" name="Picture 11" descr="Table&#10;&#10;Description automatically generated"/>
+            <wp:cNvGraphicFramePr>
+              <a:graphicFrameLocks xmlns:a="http://schemas.openxmlformats.org/drawingml/2006/main" noChangeAspect="1"/>
+            </wp:cNvGraphicFramePr>
+            <a:graphic xmlns:a="http://schemas.openxmlformats.org/drawingml/2006/main">
+              <a:graphicData uri="http://schemas.openxmlformats.org/drawingml/2006/picture">
+                <pic:pic xmlns:pic="http://schemas.openxmlformats.org/drawingml/2006/picture">
+                  <pic:nvPicPr>
+                    <pic:cNvPr id="11" name="Picture 11" descr="Table&#10;&#10;Description automatically generated"/>
+                    <pic:cNvPicPr/>
+                  </pic:nvPicPr>
+                  <pic:blipFill>
+                    <a:blip r:embed="rId20">
+                      <a:extLst>
+                        <a:ext uri="{28A0092B-C50C-407E-A947-70E740481C1C}">
+                          <a14:useLocalDpi xmlns:a14="http://schemas.microsoft.com/office/drawing/2010/main" val="0"/>
+                        </a:ext>
+                      </a:extLst>
+                    </a:blip>
+                    <a:stretch>
+                      <a:fillRect/>
+                    </a:stretch>
+                  </pic:blipFill>
+                  <pic:spPr>
+                    <a:xfrm>
+                      <a:off x="0" y="0"/>
+                      <a:ext cx="3695112" cy="6396218"/>
+                    </a:xfrm>
+                    <a:prstGeom prst="rect">
+                      <a:avLst/>
+                    </a:prstGeom>
+                  </pic:spPr>
+                </pic:pic>
+              </a:graphicData>
+            </a:graphic>
+          </wp:inline>
+        </w:drawing>
+      </w:r>
+    </w:p>
+    <w:p>
+      <w:pPr>
+        <w:rPr>
+          <w:b/>
+          <w:bCs/>
+          <w:lang w:val="ru-RU" w:eastAsia="en-US"/>
+        </w:rPr>
+      </w:pPr>
+    </w:p>
+    <w:p>
+      <w:pPr>
+        <w:rPr>
+          <w:b/>
+          <w:bCs/>
+          <w:lang w:val="ru-RU" w:eastAsia="en-US"/>
+        </w:rPr>
+      </w:pPr>
+    </w:p>
+    <w:p>
+      <w:pPr>
+        <w:rPr>
+          <w:b/>
+          <w:bCs/>
+          <w:lang w:val="ru-RU" w:eastAsia="en-US"/>
+        </w:rPr>
+      </w:pPr>
+    </w:p>
+    <w:p>
+      <w:pPr>
+        <w:rPr>
+          <w:b/>
+          <w:bCs/>
+          <w:lang w:val="ru-RU" w:eastAsia="en-US"/>
+        </w:rPr>
+      </w:pPr>
+    </w:p>
+    <w:p>
+      <w:pPr>
         <w:pStyle w:val="Title"/>
         <w:ind w:left="708" w:firstLine="1"/>
         <w:jc w:val="left"/>
@@ -2637,6 +2978,7 @@
           <w:rFonts w:ascii="Times New Roman" w:hAnsi="Times New Roman" w:cs="Times New Roman"/>
           <w:color w:val="4472C4" w:themeColor="accent1"/>
         </w:rPr>
+        <w:lastRenderedPageBreak/>
         <w:t>Реализация</w:t>
       </w:r>
       <w:r>
@@ -3497,15 +3839,6 @@
           <w:szCs w:val="20"/>
         </w:rPr>
         <w:br/>
-      </w:r>
-      <w:r>
-        <w:rPr>
-          <w:rFonts w:ascii="Courier New" w:hAnsi="Courier New" w:cs="Courier New"/>
-          <w:color w:val="A9B7C6"/>
-          <w:sz w:val="20"/>
-          <w:szCs w:val="20"/>
-        </w:rPr>
-        <w:lastRenderedPageBreak/>
         <w:t xml:space="preserve">      euler[i][</w:t>
       </w:r>
       <w:r>
@@ -5520,6 +5853,15 @@
           <w:szCs w:val="20"/>
         </w:rPr>
         <w:br/>
+      </w:r>
+      <w:r>
+        <w:rPr>
+          <w:rFonts w:ascii="Courier New" w:hAnsi="Courier New" w:cs="Courier New"/>
+          <w:color w:val="A9B7C6"/>
+          <w:sz w:val="20"/>
+          <w:szCs w:val="20"/>
+        </w:rPr>
+        <w:lastRenderedPageBreak/>
         <w:t xml:space="preserve">         functionResults[i] = </w:t>
       </w:r>
       <w:r>
@@ -6445,15 +6787,6 @@
           <w:szCs w:val="20"/>
         </w:rPr>
         <w:br/>
-      </w:r>
-      <w:r>
-        <w:rPr>
-          <w:rFonts w:ascii="Courier New" w:hAnsi="Courier New" w:cs="Courier New"/>
-          <w:color w:val="A9B7C6"/>
-          <w:sz w:val="20"/>
-          <w:szCs w:val="20"/>
-        </w:rPr>
-        <w:lastRenderedPageBreak/>
         <w:t xml:space="preserve">         </w:t>
       </w:r>
       <w:r>
@@ -7386,7 +7719,7 @@
       </w:r>
     </w:p>
     <w:sectPr>
-      <w:headerReference w:type="default" r:id="rId18"/>
+      <w:headerReference w:type="default" r:id="rId21"/>
       <w:pgSz w:w="11906" w:h="16838"/>
       <w:pgMar w:top="720" w:right="720" w:bottom="720" w:left="0" w:header="709" w:footer="709" w:gutter="0"/>
       <w:cols w:space="708"/>

</xml_diff>